<commit_message>
end of class mar 2
</commit_message>
<xml_diff>
--- a/Assesments/Final Project/Pica.docx
+++ b/Assesments/Final Project/Pica.docx
@@ -20,8 +20,16 @@
       </w:r>
       <w:proofErr w:type="spellEnd"/>
       <w:r>
-        <w:t xml:space="preserve"> and Lauren Lubeck</w:t>
-      </w:r>
+        <w:t>,</w:t>
+      </w:r>
+      <w:r>
+        <w:t xml:space="preserve"> Lauren Lubeck</w:t>
+      </w:r>
+      <w:r>
+        <w:t>, Daniel Berger</w:t>
+      </w:r>
+      <w:bookmarkStart w:id="0" w:name="_GoBack"/>
+      <w:bookmarkEnd w:id="0"/>
     </w:p>
     <w:p/>
     <w:p>
@@ -147,7 +155,10 @@
         </w:numPr>
       </w:pPr>
       <w:r>
-        <w:t>The user will be able to share stories (</w:t>
+        <w:t>The user will be ab</w:t>
+      </w:r>
+      <w:r>
+        <w:t>le to share stories (</w:t>
       </w:r>
       <w:proofErr w:type="spellStart"/>
       <w:r>
@@ -155,15 +166,10 @@
       </w:r>
       <w:proofErr w:type="spellEnd"/>
       <w:r>
-        <w:t xml:space="preserve"> email</w:t>
-      </w:r>
-      <w:proofErr w:type="gramStart"/>
-      <w:r>
-        <w:t>,  copy</w:t>
-      </w:r>
-      <w:proofErr w:type="gramEnd"/>
-      <w:r>
-        <w:t xml:space="preserve"> link, text message etc.)</w:t>
+        <w:t xml:space="preserve"> email, </w:t>
+      </w:r>
+      <w:r>
+        <w:t>copy link, text message etc.)</w:t>
       </w:r>
     </w:p>
     <w:p>
@@ -187,7 +193,16 @@
         </w:numPr>
       </w:pPr>
       <w:r>
-        <w:t>The user will be able to read the story by clicking on the story tile</w:t>
+        <w:t>The user wil</w:t>
+      </w:r>
+      <w:r>
+        <w:t xml:space="preserve">l be able to read the story by swiping upon the </w:t>
+      </w:r>
+      <w:r>
+        <w:t>story</w:t>
+      </w:r>
+      <w:r>
+        <w:t xml:space="preserve"> screen</w:t>
       </w:r>
     </w:p>
     <w:p>
@@ -448,9 +463,9 @@
         </w:rPr>
         <w:lastRenderedPageBreak/>
         <w:drawing>
-          <wp:inline distT="0" distB="0" distL="0" distR="0" wp14:anchorId="66EA4308" wp14:editId="441A8191">
-            <wp:extent cx="5486400" cy="9738360"/>
-            <wp:effectExtent l="0" t="0" r="0" b="0"/>
+          <wp:inline distT="0" distB="0" distL="0" distR="0" wp14:anchorId="66EA4308" wp14:editId="660AA36B">
+            <wp:extent cx="4262907" cy="7566660"/>
+            <wp:effectExtent l="0" t="0" r="4445" b="2540"/>
             <wp:docPr id="1" name="Picture 1"/>
             <wp:cNvGraphicFramePr>
               <a:graphicFrameLocks xmlns:a="http://schemas.openxmlformats.org/drawingml/2006/main" noChangeAspect="1"/>
@@ -480,7 +495,7 @@
                   <pic:spPr bwMode="auto">
                     <a:xfrm>
                       <a:off x="0" y="0"/>
-                      <a:ext cx="5486400" cy="9738360"/>
+                      <a:ext cx="4262907" cy="7566660"/>
                     </a:xfrm>
                     <a:prstGeom prst="rect">
                       <a:avLst/>
@@ -503,16 +518,15 @@
           <w:b/>
         </w:rPr>
       </w:pPr>
-      <w:bookmarkStart w:id="0" w:name="_GoBack"/>
       <w:r>
         <w:rPr>
           <w:rFonts w:ascii="Helvetica" w:hAnsi="Helvetica" w:cs="Helvetica"/>
           <w:noProof/>
         </w:rPr>
         <w:drawing>
-          <wp:inline distT="0" distB="0" distL="0" distR="0" wp14:anchorId="47E97496" wp14:editId="622A8152">
-            <wp:extent cx="5486400" cy="9738360"/>
-            <wp:effectExtent l="0" t="0" r="0" b="0"/>
+          <wp:inline distT="0" distB="0" distL="0" distR="0" wp14:anchorId="47E97496" wp14:editId="33879D16">
+            <wp:extent cx="4649273" cy="8252460"/>
+            <wp:effectExtent l="0" t="0" r="0" b="2540"/>
             <wp:docPr id="3" name="Picture 3"/>
             <wp:cNvGraphicFramePr>
               <a:graphicFrameLocks xmlns:a="http://schemas.openxmlformats.org/drawingml/2006/main" noChangeAspect="1"/>
@@ -542,7 +556,7 @@
                   <pic:spPr bwMode="auto">
                     <a:xfrm>
                       <a:off x="0" y="0"/>
-                      <a:ext cx="5486400" cy="9738360"/>
+                      <a:ext cx="4649273" cy="8252460"/>
                     </a:xfrm>
                     <a:prstGeom prst="rect">
                       <a:avLst/>
@@ -558,7 +572,6 @@
           </wp:inline>
         </w:drawing>
       </w:r>
-      <w:bookmarkEnd w:id="0"/>
     </w:p>
     <w:sectPr>
       <w:pgSz w:w="12240" w:h="15840"/>

</xml_diff>